<commit_message>
updating data package readme
</commit_message>
<xml_diff>
--- a/example_analysis_datapackage/ExampleData_README.docx
+++ b/example_analysis_datapackage/ExampleData_README.docx
@@ -159,7 +159,25 @@
           <w:sz w:val="22"/>
           <w:szCs w:val="22"/>
         </w:rPr>
-        <w:t xml:space="preserve"> is tagged with GFP, and the NES tags are with mCherry (labelled as RFP in these analysis metrics). </w:t>
+        <w:t xml:space="preserve"> is tagged with GFP, and the NES tags are with </w:t>
+      </w:r>
+      <w:proofErr w:type="spellStart"/>
+      <w:r>
+        <w:rPr>
+          <w:rFonts w:ascii="Arial" w:hAnsi="Arial" w:cs="Arial"/>
+          <w:sz w:val="22"/>
+          <w:szCs w:val="22"/>
+        </w:rPr>
+        <w:t>mCherry</w:t>
+      </w:r>
+      <w:proofErr w:type="spellEnd"/>
+      <w:r>
+        <w:rPr>
+          <w:rFonts w:ascii="Arial" w:hAnsi="Arial" w:cs="Arial"/>
+          <w:sz w:val="22"/>
+          <w:szCs w:val="22"/>
+        </w:rPr>
+        <w:t xml:space="preserve"> (labelled as RFP in these analysis metrics). </w:t>
       </w:r>
     </w:p>
     <w:p>
@@ -463,7 +481,25 @@
                 <w:sz w:val="22"/>
                 <w:szCs w:val="22"/>
               </w:rPr>
-              <w:t>100 nM TRAM 5</w:t>
+              <w:t xml:space="preserve">100 </w:t>
+            </w:r>
+            <w:proofErr w:type="spellStart"/>
+            <w:r>
+              <w:rPr>
+                <w:rFonts w:ascii="Arial" w:hAnsi="Arial" w:cs="Arial"/>
+                <w:sz w:val="22"/>
+                <w:szCs w:val="22"/>
+              </w:rPr>
+              <w:t>nM</w:t>
+            </w:r>
+            <w:proofErr w:type="spellEnd"/>
+            <w:r>
+              <w:rPr>
+                <w:rFonts w:ascii="Arial" w:hAnsi="Arial" w:cs="Arial"/>
+                <w:sz w:val="22"/>
+                <w:szCs w:val="22"/>
+              </w:rPr>
+              <w:t xml:space="preserve"> TRAM 5</w:t>
             </w:r>
           </w:p>
         </w:tc>
@@ -531,7 +567,25 @@
                 <w:sz w:val="22"/>
                 <w:szCs w:val="22"/>
               </w:rPr>
-              <w:t>10 nM TRAM 5</w:t>
+              <w:t xml:space="preserve">10 </w:t>
+            </w:r>
+            <w:proofErr w:type="spellStart"/>
+            <w:r>
+              <w:rPr>
+                <w:rFonts w:ascii="Arial" w:hAnsi="Arial" w:cs="Arial"/>
+                <w:sz w:val="22"/>
+                <w:szCs w:val="22"/>
+              </w:rPr>
+              <w:t>nM</w:t>
+            </w:r>
+            <w:proofErr w:type="spellEnd"/>
+            <w:r>
+              <w:rPr>
+                <w:rFonts w:ascii="Arial" w:hAnsi="Arial" w:cs="Arial"/>
+                <w:sz w:val="22"/>
+                <w:szCs w:val="22"/>
+              </w:rPr>
+              <w:t xml:space="preserve"> TRAM 5</w:t>
             </w:r>
           </w:p>
         </w:tc>
@@ -751,7 +805,25 @@
                 <w:sz w:val="22"/>
                 <w:szCs w:val="22"/>
               </w:rPr>
-              <w:t>100 nM TRAM 5</w:t>
+              <w:t xml:space="preserve">100 </w:t>
+            </w:r>
+            <w:proofErr w:type="spellStart"/>
+            <w:r>
+              <w:rPr>
+                <w:rFonts w:ascii="Arial" w:hAnsi="Arial" w:cs="Arial"/>
+                <w:sz w:val="22"/>
+                <w:szCs w:val="22"/>
+              </w:rPr>
+              <w:t>nM</w:t>
+            </w:r>
+            <w:proofErr w:type="spellEnd"/>
+            <w:r>
+              <w:rPr>
+                <w:rFonts w:ascii="Arial" w:hAnsi="Arial" w:cs="Arial"/>
+                <w:sz w:val="22"/>
+                <w:szCs w:val="22"/>
+              </w:rPr>
+              <w:t xml:space="preserve"> TRAM 5</w:t>
             </w:r>
           </w:p>
         </w:tc>
@@ -819,7 +891,25 @@
                 <w:sz w:val="22"/>
                 <w:szCs w:val="22"/>
               </w:rPr>
-              <w:t>10 nM TRAM 5</w:t>
+              <w:t xml:space="preserve">10 </w:t>
+            </w:r>
+            <w:proofErr w:type="spellStart"/>
+            <w:r>
+              <w:rPr>
+                <w:rFonts w:ascii="Arial" w:hAnsi="Arial" w:cs="Arial"/>
+                <w:sz w:val="22"/>
+                <w:szCs w:val="22"/>
+              </w:rPr>
+              <w:t>nM</w:t>
+            </w:r>
+            <w:proofErr w:type="spellEnd"/>
+            <w:r>
+              <w:rPr>
+                <w:rFonts w:ascii="Arial" w:hAnsi="Arial" w:cs="Arial"/>
+                <w:sz w:val="22"/>
+                <w:szCs w:val="22"/>
+              </w:rPr>
+              <w:t xml:space="preserve"> TRAM 5</w:t>
             </w:r>
           </w:p>
         </w:tc>
@@ -1024,33 +1114,123 @@
                 <w:sz w:val="22"/>
                 <w:szCs w:val="22"/>
               </w:rPr>
-              <w:t xml:space="preserve">Script to load a folder of images “processed_images” and place them one image per slide into a powerpoint. </w:t>
-            </w:r>
-          </w:p>
-          <w:p>
-            <w:pPr>
-              <w:rPr>
-                <w:rFonts w:ascii="Arial" w:hAnsi="Arial" w:cs="Arial"/>
-                <w:sz w:val="22"/>
-                <w:szCs w:val="22"/>
-              </w:rPr>
-            </w:pPr>
-          </w:p>
-          <w:p>
-            <w:pPr>
-              <w:rPr>
-                <w:rFonts w:ascii="Arial" w:hAnsi="Arial" w:cs="Arial"/>
-                <w:sz w:val="22"/>
-                <w:szCs w:val="22"/>
-              </w:rPr>
-            </w:pPr>
-            <w:r>
-              <w:rPr>
-                <w:rFonts w:ascii="Arial" w:hAnsi="Arial" w:cs="Arial"/>
-                <w:sz w:val="22"/>
-                <w:szCs w:val="22"/>
-              </w:rPr>
-              <w:t>Run from command line in repeat folder containing a “processed_images” folder containing jpgs of the respective fluorophore image. We adjust contrast and brightness using imageJ and save the images as JPEG using an imageJ macro.</w:t>
+              <w:t>Script to load a folder of images “</w:t>
+            </w:r>
+            <w:proofErr w:type="spellStart"/>
+            <w:r>
+              <w:rPr>
+                <w:rFonts w:ascii="Arial" w:hAnsi="Arial" w:cs="Arial"/>
+                <w:sz w:val="22"/>
+                <w:szCs w:val="22"/>
+              </w:rPr>
+              <w:t>processed_images</w:t>
+            </w:r>
+            <w:proofErr w:type="spellEnd"/>
+            <w:r>
+              <w:rPr>
+                <w:rFonts w:ascii="Arial" w:hAnsi="Arial" w:cs="Arial"/>
+                <w:sz w:val="22"/>
+                <w:szCs w:val="22"/>
+              </w:rPr>
+              <w:t xml:space="preserve">” and place them one image per slide into a </w:t>
+            </w:r>
+            <w:proofErr w:type="spellStart"/>
+            <w:r>
+              <w:rPr>
+                <w:rFonts w:ascii="Arial" w:hAnsi="Arial" w:cs="Arial"/>
+                <w:sz w:val="22"/>
+                <w:szCs w:val="22"/>
+              </w:rPr>
+              <w:t>powerpoint</w:t>
+            </w:r>
+            <w:proofErr w:type="spellEnd"/>
+            <w:r>
+              <w:rPr>
+                <w:rFonts w:ascii="Arial" w:hAnsi="Arial" w:cs="Arial"/>
+                <w:sz w:val="22"/>
+                <w:szCs w:val="22"/>
+              </w:rPr>
+              <w:t xml:space="preserve">. </w:t>
+            </w:r>
+          </w:p>
+          <w:p>
+            <w:pPr>
+              <w:rPr>
+                <w:rFonts w:ascii="Arial" w:hAnsi="Arial" w:cs="Arial"/>
+                <w:sz w:val="22"/>
+                <w:szCs w:val="22"/>
+              </w:rPr>
+            </w:pPr>
+          </w:p>
+          <w:p>
+            <w:pPr>
+              <w:rPr>
+                <w:rFonts w:ascii="Arial" w:hAnsi="Arial" w:cs="Arial"/>
+                <w:sz w:val="22"/>
+                <w:szCs w:val="22"/>
+              </w:rPr>
+            </w:pPr>
+            <w:r>
+              <w:rPr>
+                <w:rFonts w:ascii="Arial" w:hAnsi="Arial" w:cs="Arial"/>
+                <w:sz w:val="22"/>
+                <w:szCs w:val="22"/>
+              </w:rPr>
+              <w:t>Run from command line in repeat folder containing a “</w:t>
+            </w:r>
+            <w:proofErr w:type="spellStart"/>
+            <w:r>
+              <w:rPr>
+                <w:rFonts w:ascii="Arial" w:hAnsi="Arial" w:cs="Arial"/>
+                <w:sz w:val="22"/>
+                <w:szCs w:val="22"/>
+              </w:rPr>
+              <w:t>processed_images</w:t>
+            </w:r>
+            <w:proofErr w:type="spellEnd"/>
+            <w:r>
+              <w:rPr>
+                <w:rFonts w:ascii="Arial" w:hAnsi="Arial" w:cs="Arial"/>
+                <w:sz w:val="22"/>
+                <w:szCs w:val="22"/>
+              </w:rPr>
+              <w:t xml:space="preserve">” folder containing jpgs of the respective fluorophore image. We adjust contrast and brightness using </w:t>
+            </w:r>
+            <w:proofErr w:type="spellStart"/>
+            <w:r>
+              <w:rPr>
+                <w:rFonts w:ascii="Arial" w:hAnsi="Arial" w:cs="Arial"/>
+                <w:sz w:val="22"/>
+                <w:szCs w:val="22"/>
+              </w:rPr>
+              <w:t>imageJ</w:t>
+            </w:r>
+            <w:proofErr w:type="spellEnd"/>
+            <w:r>
+              <w:rPr>
+                <w:rFonts w:ascii="Arial" w:hAnsi="Arial" w:cs="Arial"/>
+                <w:sz w:val="22"/>
+                <w:szCs w:val="22"/>
+              </w:rPr>
+              <w:t xml:space="preserve"> and save the images as JPEG using an </w:t>
+            </w:r>
+            <w:proofErr w:type="spellStart"/>
+            <w:r>
+              <w:rPr>
+                <w:rFonts w:ascii="Arial" w:hAnsi="Arial" w:cs="Arial"/>
+                <w:sz w:val="22"/>
+                <w:szCs w:val="22"/>
+              </w:rPr>
+              <w:t>imageJ</w:t>
+            </w:r>
+            <w:proofErr w:type="spellEnd"/>
+            <w:r>
+              <w:rPr>
+                <w:rFonts w:ascii="Arial" w:hAnsi="Arial" w:cs="Arial"/>
+                <w:sz w:val="22"/>
+                <w:szCs w:val="22"/>
+              </w:rPr>
+              <w:t xml:space="preserve"> macro.</w:t>
             </w:r>
           </w:p>
         </w:tc>
@@ -1096,7 +1276,43 @@
                 <w:sz w:val="22"/>
                 <w:szCs w:val="22"/>
               </w:rPr>
-              <w:t xml:space="preserve">Script to convert and split each .nd2 file into their respective channels as a tif image. </w:t>
+              <w:t xml:space="preserve">Script to convert and split </w:t>
+            </w:r>
+            <w:proofErr w:type="gramStart"/>
+            <w:r>
+              <w:rPr>
+                <w:rFonts w:ascii="Arial" w:hAnsi="Arial" w:cs="Arial"/>
+                <w:sz w:val="22"/>
+                <w:szCs w:val="22"/>
+              </w:rPr>
+              <w:t>each .nd</w:t>
+            </w:r>
+            <w:proofErr w:type="gramEnd"/>
+            <w:r>
+              <w:rPr>
+                <w:rFonts w:ascii="Arial" w:hAnsi="Arial" w:cs="Arial"/>
+                <w:sz w:val="22"/>
+                <w:szCs w:val="22"/>
+              </w:rPr>
+              <w:t xml:space="preserve">2 file into their respective channels as a </w:t>
+            </w:r>
+            <w:proofErr w:type="spellStart"/>
+            <w:r>
+              <w:rPr>
+                <w:rFonts w:ascii="Arial" w:hAnsi="Arial" w:cs="Arial"/>
+                <w:sz w:val="22"/>
+                <w:szCs w:val="22"/>
+              </w:rPr>
+              <w:t>tif</w:t>
+            </w:r>
+            <w:proofErr w:type="spellEnd"/>
+            <w:r>
+              <w:rPr>
+                <w:rFonts w:ascii="Arial" w:hAnsi="Arial" w:cs="Arial"/>
+                <w:sz w:val="22"/>
+                <w:szCs w:val="22"/>
+              </w:rPr>
+              <w:t xml:space="preserve"> image. </w:t>
             </w:r>
             <w:r>
               <w:rPr>
@@ -1158,7 +1374,43 @@
                 <w:sz w:val="22"/>
                 <w:szCs w:val="22"/>
               </w:rPr>
-              <w:t>Should be copied directly into the repeat folder and run from there. tifs to be used by the script should be present in a folder labelled “convertedtifs”</w:t>
+              <w:t xml:space="preserve">Should be copied directly into the repeat folder and run from there. </w:t>
+            </w:r>
+            <w:proofErr w:type="spellStart"/>
+            <w:r>
+              <w:rPr>
+                <w:rFonts w:ascii="Arial" w:hAnsi="Arial" w:cs="Arial"/>
+                <w:sz w:val="22"/>
+                <w:szCs w:val="22"/>
+              </w:rPr>
+              <w:t>tifs</w:t>
+            </w:r>
+            <w:proofErr w:type="spellEnd"/>
+            <w:r>
+              <w:rPr>
+                <w:rFonts w:ascii="Arial" w:hAnsi="Arial" w:cs="Arial"/>
+                <w:sz w:val="22"/>
+                <w:szCs w:val="22"/>
+              </w:rPr>
+              <w:t xml:space="preserve"> to be used by the script should be present in a folder labelled “</w:t>
+            </w:r>
+            <w:proofErr w:type="spellStart"/>
+            <w:r>
+              <w:rPr>
+                <w:rFonts w:ascii="Arial" w:hAnsi="Arial" w:cs="Arial"/>
+                <w:sz w:val="22"/>
+                <w:szCs w:val="22"/>
+              </w:rPr>
+              <w:t>convertedtifs</w:t>
+            </w:r>
+            <w:proofErr w:type="spellEnd"/>
+            <w:r>
+              <w:rPr>
+                <w:rFonts w:ascii="Arial" w:hAnsi="Arial" w:cs="Arial"/>
+                <w:sz w:val="22"/>
+                <w:szCs w:val="22"/>
+              </w:rPr>
+              <w:t>”</w:t>
             </w:r>
             <w:r>
               <w:rPr>
@@ -1245,6 +1497,13 @@
                 <w:sz w:val="22"/>
                 <w:szCs w:val="22"/>
               </w:rPr>
+            </w:r>
+            <w:r>
+              <w:rPr>
+                <w:rFonts w:ascii="Arial" w:hAnsi="Arial" w:cs="Arial"/>
+                <w:sz w:val="22"/>
+                <w:szCs w:val="22"/>
+              </w:rPr>
               <w:fldChar w:fldCharType="separate"/>
             </w:r>
             <w:r>
@@ -1254,25 +1513,7 @@
                 <w:sz w:val="22"/>
                 <w:szCs w:val="22"/>
               </w:rPr>
-              <w:t>https://github.com/cngsc/RA</w:t>
-            </w:r>
-            <w:r>
-              <w:rPr>
-                <w:rStyle w:val="Hyperlink"/>
-                <w:rFonts w:ascii="Arial" w:hAnsi="Arial" w:cs="Arial"/>
-                <w:sz w:val="22"/>
-                <w:szCs w:val="22"/>
-              </w:rPr>
-              <w:t>F</w:t>
-            </w:r>
-            <w:r>
-              <w:rPr>
-                <w:rStyle w:val="Hyperlink"/>
-                <w:rFonts w:ascii="Arial" w:hAnsi="Arial" w:cs="Arial"/>
-                <w:sz w:val="22"/>
-                <w:szCs w:val="22"/>
-              </w:rPr>
-              <w:t>L</w:t>
+              <w:t>https://github.com/cngsc/RAFL</w:t>
             </w:r>
             <w:r>
               <w:rPr>
@@ -1312,23 +1553,7 @@
                 <w:sz w:val="22"/>
                 <w:szCs w:val="22"/>
               </w:rPr>
-              <w:t>“RAFL</w:t>
-            </w:r>
-            <w:r>
-              <w:rPr>
-                <w:rFonts w:ascii="Arial" w:hAnsi="Arial" w:cs="Arial"/>
-                <w:sz w:val="22"/>
-                <w:szCs w:val="22"/>
-              </w:rPr>
-              <w:t>_labelsplotted</w:t>
-            </w:r>
-            <w:r>
-              <w:rPr>
-                <w:rFonts w:ascii="Arial" w:hAnsi="Arial" w:cs="Arial"/>
-                <w:sz w:val="22"/>
-                <w:szCs w:val="22"/>
-              </w:rPr>
-              <w:t>.py”</w:t>
+              <w:t>“RAFL_labelsplotted.py”</w:t>
             </w:r>
           </w:p>
         </w:tc>
@@ -1374,23 +1599,7 @@
                 <w:sz w:val="22"/>
                 <w:szCs w:val="22"/>
               </w:rPr>
-              <w:t>on every mask-</w:t>
-            </w:r>
-            <w:r>
-              <w:rPr>
-                <w:rFonts w:ascii="Arial" w:hAnsi="Arial" w:cs="Arial"/>
-                <w:sz w:val="22"/>
-                <w:szCs w:val="22"/>
-              </w:rPr>
-              <w:t>fluorophore</w:t>
-            </w:r>
-            <w:r>
-              <w:rPr>
-                <w:rFonts w:ascii="Arial" w:hAnsi="Arial" w:cs="Arial"/>
-                <w:sz w:val="22"/>
-                <w:szCs w:val="22"/>
-              </w:rPr>
-              <w:t xml:space="preserve"> overlay image output.</w:t>
+              <w:t>on every mask-fluorophore overlay image output.</w:t>
             </w:r>
           </w:p>
           <w:p>
@@ -1460,6 +1669,13 @@
                 <w:sz w:val="22"/>
                 <w:szCs w:val="22"/>
               </w:rPr>
+            </w:r>
+            <w:r>
+              <w:rPr>
+                <w:rFonts w:ascii="Arial" w:hAnsi="Arial" w:cs="Arial"/>
+                <w:sz w:val="22"/>
+                <w:szCs w:val="22"/>
+              </w:rPr>
               <w:fldChar w:fldCharType="separate"/>
             </w:r>
             <w:r>
@@ -1518,7 +1734,25 @@
                 <w:sz w:val="22"/>
                 <w:szCs w:val="22"/>
               </w:rPr>
-              <w:t>“…._Results.xlsx”</w:t>
+              <w:t>“</w:t>
+            </w:r>
+            <w:proofErr w:type="gramStart"/>
+            <w:r>
+              <w:rPr>
+                <w:rFonts w:ascii="Arial" w:hAnsi="Arial" w:cs="Arial"/>
+                <w:sz w:val="22"/>
+                <w:szCs w:val="22"/>
+              </w:rPr>
+              <w:t>…._Results.xlsx</w:t>
+            </w:r>
+            <w:proofErr w:type="gramEnd"/>
+            <w:r>
+              <w:rPr>
+                <w:rFonts w:ascii="Arial" w:hAnsi="Arial" w:cs="Arial"/>
+                <w:sz w:val="22"/>
+                <w:szCs w:val="22"/>
+              </w:rPr>
+              <w:t>”</w:t>
             </w:r>
           </w:p>
         </w:tc>
@@ -1540,7 +1774,41 @@
                 <w:sz w:val="22"/>
                 <w:szCs w:val="22"/>
               </w:rPr>
-              <w:t xml:space="preserve">An excel file with the label currentfoldername_Results.xlsx This excel file has summaries of the respective metrics for each </w:t>
+              <w:t>An excel file with the label currentfoldername_Results.xlsx</w:t>
+            </w:r>
+            <w:r>
+              <w:rPr>
+                <w:rFonts w:ascii="Arial" w:hAnsi="Arial" w:cs="Arial"/>
+                <w:sz w:val="22"/>
+                <w:szCs w:val="22"/>
+              </w:rPr>
+              <w:t>.</w:t>
+            </w:r>
+            <w:r>
+              <w:rPr>
+                <w:rFonts w:ascii="Arial" w:hAnsi="Arial" w:cs="Arial"/>
+                <w:sz w:val="22"/>
+                <w:szCs w:val="22"/>
+              </w:rPr>
+              <w:t xml:space="preserve"> This </w:t>
+            </w:r>
+            <w:proofErr w:type="gramStart"/>
+            <w:r>
+              <w:rPr>
+                <w:rFonts w:ascii="Arial" w:hAnsi="Arial" w:cs="Arial"/>
+                <w:sz w:val="22"/>
+                <w:szCs w:val="22"/>
+              </w:rPr>
+              <w:t>excel</w:t>
+            </w:r>
+            <w:proofErr w:type="gramEnd"/>
+            <w:r>
+              <w:rPr>
+                <w:rFonts w:ascii="Arial" w:hAnsi="Arial" w:cs="Arial"/>
+                <w:sz w:val="22"/>
+                <w:szCs w:val="22"/>
+              </w:rPr>
+              <w:t xml:space="preserve"> file has summaries of the respective metrics for each </w:t>
             </w:r>
             <w:r>
               <w:rPr>
@@ -1549,49 +1817,105 @@
                 <w:szCs w:val="22"/>
               </w:rPr>
               <w:lastRenderedPageBreak/>
-              <w:t xml:space="preserve">condition (index = condition) for each </w:t>
-            </w:r>
-            <w:r>
-              <w:rPr>
-                <w:rFonts w:ascii="Arial" w:hAnsi="Arial" w:cs="Arial"/>
-                <w:sz w:val="22"/>
-                <w:szCs w:val="22"/>
-              </w:rPr>
-              <w:t>fluorophore</w:t>
-            </w:r>
-            <w:r>
-              <w:rPr>
-                <w:rFonts w:ascii="Arial" w:hAnsi="Arial" w:cs="Arial"/>
-                <w:sz w:val="22"/>
-                <w:szCs w:val="22"/>
-              </w:rPr>
-              <w:t>, and the following excel sheets each individual metric for individual cells (tabulated in rows) grouped into conditions (columns).</w:t>
-            </w:r>
-          </w:p>
-          <w:p>
-            <w:pPr>
-              <w:rPr>
-                <w:rFonts w:ascii="Arial" w:hAnsi="Arial" w:cs="Arial"/>
-                <w:sz w:val="22"/>
-                <w:szCs w:val="22"/>
-              </w:rPr>
-            </w:pPr>
-          </w:p>
-          <w:p>
-            <w:pPr>
-              <w:rPr>
-                <w:rFonts w:ascii="Arial" w:hAnsi="Arial" w:cs="Arial"/>
-                <w:sz w:val="22"/>
-                <w:szCs w:val="22"/>
-              </w:rPr>
-            </w:pPr>
-            <w:r>
-              <w:rPr>
-                <w:rFonts w:ascii="Arial" w:hAnsi="Arial" w:cs="Arial"/>
-                <w:sz w:val="22"/>
-                <w:szCs w:val="22"/>
-              </w:rPr>
-              <w:t>This can be used in conjunction with the other two repeats to plot mean bar plots across the different treatment conditions, and violin plots from the individual metrics for individual cell sheets in the excel file.</w:t>
+              <w:t>condition (index = condition) for each fluorophore, and the following excel sheets each individual metric for individual cells (tabulated in rows) grouped into conditions (columns).</w:t>
+            </w:r>
+          </w:p>
+          <w:p>
+            <w:pPr>
+              <w:rPr>
+                <w:rFonts w:ascii="Arial" w:hAnsi="Arial" w:cs="Arial"/>
+                <w:sz w:val="22"/>
+                <w:szCs w:val="22"/>
+              </w:rPr>
+            </w:pPr>
+          </w:p>
+          <w:p>
+            <w:pPr>
+              <w:rPr>
+                <w:rFonts w:ascii="Arial" w:hAnsi="Arial" w:cs="Arial"/>
+                <w:sz w:val="22"/>
+                <w:szCs w:val="22"/>
+              </w:rPr>
+            </w:pPr>
+            <w:r>
+              <w:rPr>
+                <w:rFonts w:ascii="Arial" w:hAnsi="Arial" w:cs="Arial"/>
+                <w:sz w:val="22"/>
+                <w:szCs w:val="22"/>
+              </w:rPr>
+              <w:t>This can be used in conjunction with the other two repeats to plot mean</w:t>
+            </w:r>
+            <w:r>
+              <w:rPr>
+                <w:rFonts w:ascii="Arial" w:hAnsi="Arial" w:cs="Arial"/>
+                <w:sz w:val="22"/>
+                <w:szCs w:val="22"/>
+              </w:rPr>
+              <w:t xml:space="preserve"> percentage</w:t>
+            </w:r>
+            <w:r>
+              <w:rPr>
+                <w:rFonts w:ascii="Arial" w:hAnsi="Arial" w:cs="Arial"/>
+                <w:sz w:val="22"/>
+                <w:szCs w:val="22"/>
+              </w:rPr>
+              <w:t xml:space="preserve"> </w:t>
+            </w:r>
+            <w:r>
+              <w:rPr>
+                <w:rFonts w:ascii="Arial" w:hAnsi="Arial" w:cs="Arial"/>
+                <w:sz w:val="22"/>
+                <w:szCs w:val="22"/>
+              </w:rPr>
+              <w:t>nuclear fluorophore</w:t>
+            </w:r>
+            <w:r>
+              <w:rPr>
+                <w:rFonts w:ascii="Arial" w:hAnsi="Arial" w:cs="Arial"/>
+                <w:sz w:val="22"/>
+                <w:szCs w:val="22"/>
+              </w:rPr>
+              <w:t xml:space="preserve"> bar</w:t>
+            </w:r>
+            <w:r>
+              <w:rPr>
+                <w:rFonts w:ascii="Arial" w:hAnsi="Arial" w:cs="Arial"/>
+                <w:sz w:val="22"/>
+                <w:szCs w:val="22"/>
+              </w:rPr>
+              <w:t xml:space="preserve"> plots across the different treatment conditions, and violin plots from the individual</w:t>
+            </w:r>
+            <w:r>
+              <w:rPr>
+                <w:rFonts w:ascii="Arial" w:hAnsi="Arial" w:cs="Arial"/>
+                <w:sz w:val="22"/>
+                <w:szCs w:val="22"/>
+              </w:rPr>
+              <w:t xml:space="preserve"> cell</w:t>
+            </w:r>
+            <w:r>
+              <w:rPr>
+                <w:rFonts w:ascii="Arial" w:hAnsi="Arial" w:cs="Arial"/>
+                <w:sz w:val="22"/>
+                <w:szCs w:val="22"/>
+              </w:rPr>
+              <w:t xml:space="preserve"> metrics </w:t>
+            </w:r>
+            <w:r>
+              <w:rPr>
+                <w:rFonts w:ascii="Arial" w:hAnsi="Arial" w:cs="Arial"/>
+                <w:sz w:val="22"/>
+                <w:szCs w:val="22"/>
+              </w:rPr>
+              <w:t xml:space="preserve">in </w:t>
+            </w:r>
+            <w:r>
+              <w:rPr>
+                <w:rFonts w:ascii="Arial" w:hAnsi="Arial" w:cs="Arial"/>
+                <w:sz w:val="22"/>
+                <w:szCs w:val="22"/>
+              </w:rPr>
+              <w:t>the excel file.</w:t>
             </w:r>
           </w:p>
         </w:tc>
@@ -1616,23 +1940,25 @@
                 <w:szCs w:val="22"/>
               </w:rPr>
               <w:lastRenderedPageBreak/>
-              <w:t>“…._Results</w:t>
-            </w:r>
-            <w:r>
-              <w:rPr>
-                <w:rFonts w:ascii="Arial" w:hAnsi="Arial" w:cs="Arial"/>
-                <w:sz w:val="22"/>
-                <w:szCs w:val="22"/>
-              </w:rPr>
-              <w:t>_percellcombinations</w:t>
-            </w:r>
-            <w:r>
-              <w:rPr>
-                <w:rFonts w:ascii="Arial" w:hAnsi="Arial" w:cs="Arial"/>
-                <w:sz w:val="22"/>
-                <w:szCs w:val="22"/>
-              </w:rPr>
-              <w:t>.xlsx”</w:t>
+              <w:t>“</w:t>
+            </w:r>
+            <w:proofErr w:type="gramStart"/>
+            <w:r>
+              <w:rPr>
+                <w:rFonts w:ascii="Arial" w:hAnsi="Arial" w:cs="Arial"/>
+                <w:sz w:val="22"/>
+                <w:szCs w:val="22"/>
+              </w:rPr>
+              <w:t>…._Results_percellcombinations.xlsx</w:t>
+            </w:r>
+            <w:proofErr w:type="gramEnd"/>
+            <w:r>
+              <w:rPr>
+                <w:rFonts w:ascii="Arial" w:hAnsi="Arial" w:cs="Arial"/>
+                <w:sz w:val="22"/>
+                <w:szCs w:val="22"/>
+              </w:rPr>
+              <w:t>”</w:t>
             </w:r>
           </w:p>
         </w:tc>
@@ -1654,23 +1980,25 @@
                 <w:sz w:val="22"/>
                 <w:szCs w:val="22"/>
               </w:rPr>
-              <w:t xml:space="preserve">An excel file with the label currentfoldername_GFP-RFP_percellcombinations.xlsx. This splits each condition into a </w:t>
-            </w:r>
-            <w:r>
-              <w:rPr>
-                <w:rFonts w:ascii="Arial" w:hAnsi="Arial" w:cs="Arial"/>
-                <w:sz w:val="22"/>
-                <w:szCs w:val="22"/>
-              </w:rPr>
-              <w:t>separate</w:t>
-            </w:r>
-            <w:r>
-              <w:rPr>
-                <w:rFonts w:ascii="Arial" w:hAnsi="Arial" w:cs="Arial"/>
-                <w:sz w:val="22"/>
-                <w:szCs w:val="22"/>
-              </w:rPr>
-              <w:t xml:space="preserve"> excel sheet, and tabulates the respective metrics for each individual cell analysed for that condition (index is well-site-nuclearlabelnumber)</w:t>
+              <w:t>An excel file with the label currentfoldername_GFP-RFP_percellcombinations.xlsx. This splits each condition into a separate excel sheet, and tabulates the respective metrics for each individual cell analysed for that condition (index is well-site-</w:t>
+            </w:r>
+            <w:proofErr w:type="spellStart"/>
+            <w:r>
+              <w:rPr>
+                <w:rFonts w:ascii="Arial" w:hAnsi="Arial" w:cs="Arial"/>
+                <w:sz w:val="22"/>
+                <w:szCs w:val="22"/>
+              </w:rPr>
+              <w:t>nuclearlabelnumber</w:t>
+            </w:r>
+            <w:proofErr w:type="spellEnd"/>
+            <w:r>
+              <w:rPr>
+                <w:rFonts w:ascii="Arial" w:hAnsi="Arial" w:cs="Arial"/>
+                <w:sz w:val="22"/>
+                <w:szCs w:val="22"/>
+              </w:rPr>
+              <w:t>)</w:t>
             </w:r>
           </w:p>
           <w:p>
@@ -1742,7 +2070,15 @@
                 <w:sz w:val="22"/>
                 <w:szCs w:val="22"/>
               </w:rPr>
-              <w:t>The results excel files except the numbers are converted from fractional value (0 to 1) to percentage (0 to 100%)</w:t>
+              <w:t>Same as the results</w:t>
+            </w:r>
+            <w:r>
+              <w:rPr>
+                <w:rFonts w:ascii="Arial" w:hAnsi="Arial" w:cs="Arial"/>
+                <w:sz w:val="22"/>
+                <w:szCs w:val="22"/>
+              </w:rPr>
+              <w:t xml:space="preserve"> excel files except the numbers are converted from fractional value (0 to 1) to percentage (0 to 100%)</w:t>
             </w:r>
           </w:p>
         </w:tc>
@@ -1810,8 +2146,8 @@
         <w:tblLook w:val="04A0" w:firstRow="1" w:lastRow="0" w:firstColumn="1" w:lastColumn="0" w:noHBand="0" w:noVBand="1"/>
       </w:tblPr>
       <w:tblGrid>
-        <w:gridCol w:w="4508"/>
-        <w:gridCol w:w="4508"/>
+        <w:gridCol w:w="4483"/>
+        <w:gridCol w:w="4533"/>
       </w:tblGrid>
       <w:tr>
         <w:tc>
@@ -1920,7 +2256,81 @@
                 <w:sz w:val="22"/>
                 <w:szCs w:val="22"/>
               </w:rPr>
-              <w:t xml:space="preserve">Excel sheets tabulating the manually extracted integrated densities of each fluorophore, for select cells within each well using imageJ manual drawing and calculate tool. Data is split into sheets of a specific fluorophore and site image. Eg RFP 1-2 means RFP integrated density </w:t>
+              <w:t xml:space="preserve">Excel sheets tabulating the manually extracted integrated densities </w:t>
+            </w:r>
+            <w:r>
+              <w:rPr>
+                <w:rFonts w:ascii="Arial" w:hAnsi="Arial" w:cs="Arial"/>
+                <w:sz w:val="22"/>
+                <w:szCs w:val="22"/>
+              </w:rPr>
+              <w:t>for</w:t>
+            </w:r>
+            <w:r>
+              <w:rPr>
+                <w:rFonts w:ascii="Arial" w:hAnsi="Arial" w:cs="Arial"/>
+                <w:sz w:val="22"/>
+                <w:szCs w:val="22"/>
+              </w:rPr>
+              <w:t xml:space="preserve"> each fluorophore, for select cells within each well using </w:t>
+            </w:r>
+            <w:proofErr w:type="spellStart"/>
+            <w:r>
+              <w:rPr>
+                <w:rFonts w:ascii="Arial" w:hAnsi="Arial" w:cs="Arial"/>
+                <w:sz w:val="22"/>
+                <w:szCs w:val="22"/>
+              </w:rPr>
+              <w:t>imageJ</w:t>
+            </w:r>
+            <w:proofErr w:type="spellEnd"/>
+            <w:r>
+              <w:rPr>
+                <w:rFonts w:ascii="Arial" w:hAnsi="Arial" w:cs="Arial"/>
+                <w:sz w:val="22"/>
+                <w:szCs w:val="22"/>
+              </w:rPr>
+              <w:t xml:space="preserve"> manual drawing and calculate tool. Data is split into sheets of a specific fluorophore and site image. E</w:t>
+            </w:r>
+            <w:r>
+              <w:rPr>
+                <w:rFonts w:ascii="Arial" w:hAnsi="Arial" w:cs="Arial"/>
+                <w:sz w:val="22"/>
+                <w:szCs w:val="22"/>
+              </w:rPr>
+              <w:t>.</w:t>
+            </w:r>
+            <w:r>
+              <w:rPr>
+                <w:rFonts w:ascii="Arial" w:hAnsi="Arial" w:cs="Arial"/>
+                <w:sz w:val="22"/>
+                <w:szCs w:val="22"/>
+              </w:rPr>
+              <w:t>g</w:t>
+            </w:r>
+            <w:r>
+              <w:rPr>
+                <w:rFonts w:ascii="Arial" w:hAnsi="Arial" w:cs="Arial"/>
+                <w:sz w:val="22"/>
+                <w:szCs w:val="22"/>
+              </w:rPr>
+              <w:t>.</w:t>
+            </w:r>
+            <w:r>
+              <w:rPr>
+                <w:rFonts w:ascii="Arial" w:hAnsi="Arial" w:cs="Arial"/>
+                <w:sz w:val="22"/>
+                <w:szCs w:val="22"/>
+              </w:rPr>
+              <w:t xml:space="preserve"> RFP 1-2 means RFP integrated density </w:t>
+            </w:r>
+            <w:r>
+              <w:rPr>
+                <w:rFonts w:ascii="Arial" w:hAnsi="Arial" w:cs="Arial"/>
+                <w:sz w:val="22"/>
+                <w:szCs w:val="22"/>
+              </w:rPr>
+              <w:t>for well 1 site 2.</w:t>
             </w:r>
           </w:p>
         </w:tc>
@@ -1998,16 +2408,99 @@
                 <w:sz w:val="22"/>
                 <w:szCs w:val="22"/>
               </w:rPr>
-              <w:t xml:space="preserve"> sheets generated from the pipeline, and tabulate R/G ratio from manually integrated densities, and R/G ratio estimations from pipeline metrics. We use this to plot the correlation plots in “</w:t>
-            </w:r>
-            <w:r>
-              <w:rPr>
-                <w:rFonts w:ascii="Arial" w:hAnsi="Arial" w:cs="Arial"/>
-                <w:sz w:val="22"/>
-                <w:szCs w:val="22"/>
-              </w:rPr>
-              <w:t>PCN169_provingratiostrack_manualvpipeline.prism</w:t>
-            </w:r>
+              <w:t xml:space="preserve"> </w:t>
+            </w:r>
+            <w:r>
+              <w:rPr>
+                <w:rFonts w:ascii="Arial" w:hAnsi="Arial" w:cs="Arial"/>
+                <w:sz w:val="22"/>
+                <w:szCs w:val="22"/>
+              </w:rPr>
+              <w:t>excel</w:t>
+            </w:r>
+            <w:r>
+              <w:rPr>
+                <w:rFonts w:ascii="Arial" w:hAnsi="Arial" w:cs="Arial"/>
+                <w:sz w:val="22"/>
+                <w:szCs w:val="22"/>
+              </w:rPr>
+              <w:t xml:space="preserve"> generated from the pipeline</w:t>
+            </w:r>
+            <w:r>
+              <w:rPr>
+                <w:rFonts w:ascii="Arial" w:hAnsi="Arial" w:cs="Arial"/>
+                <w:sz w:val="22"/>
+                <w:szCs w:val="22"/>
+              </w:rPr>
+              <w:t xml:space="preserve">. We </w:t>
+            </w:r>
+            <w:r>
+              <w:rPr>
+                <w:rFonts w:ascii="Arial" w:hAnsi="Arial" w:cs="Arial"/>
+                <w:sz w:val="22"/>
+                <w:szCs w:val="22"/>
+              </w:rPr>
+              <w:t>tabulate</w:t>
+            </w:r>
+            <w:r>
+              <w:rPr>
+                <w:rFonts w:ascii="Arial" w:hAnsi="Arial" w:cs="Arial"/>
+                <w:sz w:val="22"/>
+                <w:szCs w:val="22"/>
+              </w:rPr>
+              <w:t xml:space="preserve"> the</w:t>
+            </w:r>
+            <w:r>
+              <w:rPr>
+                <w:rFonts w:ascii="Arial" w:hAnsi="Arial" w:cs="Arial"/>
+                <w:sz w:val="22"/>
+                <w:szCs w:val="22"/>
+              </w:rPr>
+              <w:t xml:space="preserve"> R/G ratio from manually integrated densities, and </w:t>
+            </w:r>
+            <w:r>
+              <w:rPr>
+                <w:rFonts w:ascii="Arial" w:hAnsi="Arial" w:cs="Arial"/>
+                <w:sz w:val="22"/>
+                <w:szCs w:val="22"/>
+              </w:rPr>
+              <w:t xml:space="preserve">the </w:t>
+            </w:r>
+            <w:r>
+              <w:rPr>
+                <w:rFonts w:ascii="Arial" w:hAnsi="Arial" w:cs="Arial"/>
+                <w:sz w:val="22"/>
+                <w:szCs w:val="22"/>
+              </w:rPr>
+              <w:t xml:space="preserve">R/G ratio estimations from pipeline metrics. We use this to plot the correlation plots in </w:t>
+            </w:r>
+            <w:r>
+              <w:rPr>
+                <w:rFonts w:ascii="Arial" w:hAnsi="Arial" w:cs="Arial"/>
+                <w:sz w:val="22"/>
+                <w:szCs w:val="22"/>
+              </w:rPr>
+              <w:lastRenderedPageBreak/>
+              <w:t>“</w:t>
+            </w:r>
+            <w:r>
+              <w:rPr>
+                <w:rFonts w:ascii="Arial" w:hAnsi="Arial" w:cs="Arial"/>
+                <w:sz w:val="22"/>
+                <w:szCs w:val="22"/>
+              </w:rPr>
+              <w:t>PCN169_provingratiostrack_</w:t>
+            </w:r>
+            <w:proofErr w:type="gramStart"/>
+            <w:r>
+              <w:rPr>
+                <w:rFonts w:ascii="Arial" w:hAnsi="Arial" w:cs="Arial"/>
+                <w:sz w:val="22"/>
+                <w:szCs w:val="22"/>
+              </w:rPr>
+              <w:t>manualvpipeline.prism</w:t>
+            </w:r>
+            <w:proofErr w:type="gramEnd"/>
             <w:r>
               <w:rPr>
                 <w:rFonts w:ascii="Arial" w:hAnsi="Arial" w:cs="Arial"/>
@@ -2015,6 +2508,14 @@
                 <w:szCs w:val="22"/>
               </w:rPr>
               <w:t>”</w:t>
+            </w:r>
+            <w:r>
+              <w:rPr>
+                <w:rFonts w:ascii="Arial" w:hAnsi="Arial" w:cs="Arial"/>
+                <w:sz w:val="22"/>
+                <w:szCs w:val="22"/>
+              </w:rPr>
+              <w:t>.</w:t>
             </w:r>
           </w:p>
         </w:tc>
@@ -2047,15 +2548,33 @@
                 <w:sz w:val="22"/>
                 <w:szCs w:val="22"/>
               </w:rPr>
-              <w:t>PCN169_provingratiostrack_manualvpipeline</w:t>
-            </w:r>
-            <w:r>
-              <w:rPr>
-                <w:rFonts w:ascii="Arial" w:hAnsi="Arial" w:cs="Arial"/>
-                <w:sz w:val="22"/>
-                <w:szCs w:val="22"/>
-              </w:rPr>
-              <w:t>.prism”</w:t>
+              <w:t>PCN169_provingratiostrack_</w:t>
+            </w:r>
+            <w:proofErr w:type="gramStart"/>
+            <w:r>
+              <w:rPr>
+                <w:rFonts w:ascii="Arial" w:hAnsi="Arial" w:cs="Arial"/>
+                <w:sz w:val="22"/>
+                <w:szCs w:val="22"/>
+              </w:rPr>
+              <w:t>manualvpipeline</w:t>
+            </w:r>
+            <w:r>
+              <w:rPr>
+                <w:rFonts w:ascii="Arial" w:hAnsi="Arial" w:cs="Arial"/>
+                <w:sz w:val="22"/>
+                <w:szCs w:val="22"/>
+              </w:rPr>
+              <w:t>.prism</w:t>
+            </w:r>
+            <w:proofErr w:type="gramEnd"/>
+            <w:r>
+              <w:rPr>
+                <w:rFonts w:ascii="Arial" w:hAnsi="Arial" w:cs="Arial"/>
+                <w:sz w:val="22"/>
+                <w:szCs w:val="22"/>
+              </w:rPr>
+              <w:t>”</w:t>
             </w:r>
           </w:p>
         </w:tc>
@@ -2077,7 +2596,65 @@
                 <w:sz w:val="22"/>
                 <w:szCs w:val="22"/>
               </w:rPr>
-              <w:t xml:space="preserve">Plotting of the manually integrated R/G ratios against the pipeline generated metrics, with Pearson R correlation values calculated. </w:t>
+              <w:t>Plotting of the manually integrated R/G ratios against the pipeline</w:t>
+            </w:r>
+            <w:r>
+              <w:rPr>
+                <w:rFonts w:ascii="Arial" w:hAnsi="Arial" w:cs="Arial"/>
+                <w:sz w:val="22"/>
+                <w:szCs w:val="22"/>
+              </w:rPr>
+              <w:t xml:space="preserve"> metric</w:t>
+            </w:r>
+            <w:r>
+              <w:rPr>
+                <w:rFonts w:ascii="Arial" w:hAnsi="Arial" w:cs="Arial"/>
+                <w:sz w:val="22"/>
+                <w:szCs w:val="22"/>
+              </w:rPr>
+              <w:t xml:space="preserve"> </w:t>
+            </w:r>
+            <w:proofErr w:type="gramStart"/>
+            <w:r>
+              <w:rPr>
+                <w:rFonts w:ascii="Arial" w:hAnsi="Arial" w:cs="Arial"/>
+                <w:sz w:val="22"/>
+                <w:szCs w:val="22"/>
+              </w:rPr>
+              <w:t xml:space="preserve">derived </w:t>
+            </w:r>
+            <w:r>
+              <w:rPr>
+                <w:rFonts w:ascii="Arial" w:hAnsi="Arial" w:cs="Arial"/>
+                <w:sz w:val="22"/>
+                <w:szCs w:val="22"/>
+              </w:rPr>
+              <w:t xml:space="preserve"> </w:t>
+            </w:r>
+            <w:r>
+              <w:rPr>
+                <w:rFonts w:ascii="Arial" w:hAnsi="Arial" w:cs="Arial"/>
+                <w:sz w:val="22"/>
+                <w:szCs w:val="22"/>
+              </w:rPr>
+              <w:t>R</w:t>
+            </w:r>
+            <w:proofErr w:type="gramEnd"/>
+            <w:r>
+              <w:rPr>
+                <w:rFonts w:ascii="Arial" w:hAnsi="Arial" w:cs="Arial"/>
+                <w:sz w:val="22"/>
+                <w:szCs w:val="22"/>
+              </w:rPr>
+              <w:t>/G ratio</w:t>
+            </w:r>
+            <w:r>
+              <w:rPr>
+                <w:rFonts w:ascii="Arial" w:hAnsi="Arial" w:cs="Arial"/>
+                <w:sz w:val="22"/>
+                <w:szCs w:val="22"/>
+              </w:rPr>
+              <w:t xml:space="preserve">, with Pearson R correlation values calculated. </w:t>
             </w:r>
           </w:p>
           <w:p>
@@ -2173,15 +2750,41 @@
                 <w:sz w:val="22"/>
                 <w:szCs w:val="22"/>
               </w:rPr>
-              <w:t>PCN169_provingratiostrack_manualvpipeline</w:t>
-            </w:r>
-            <w:r>
-              <w:rPr>
-                <w:rFonts w:ascii="Arial" w:hAnsi="Arial" w:cs="Arial"/>
-                <w:sz w:val="22"/>
-                <w:szCs w:val="22"/>
-              </w:rPr>
-              <w:t xml:space="preserve">.prism in illustrator  </w:t>
+              <w:t>PCN169_provingratiostrack_</w:t>
+            </w:r>
+            <w:proofErr w:type="gramStart"/>
+            <w:r>
+              <w:rPr>
+                <w:rFonts w:ascii="Arial" w:hAnsi="Arial" w:cs="Arial"/>
+                <w:sz w:val="22"/>
+                <w:szCs w:val="22"/>
+              </w:rPr>
+              <w:t>manualvpipeline</w:t>
+            </w:r>
+            <w:r>
+              <w:rPr>
+                <w:rFonts w:ascii="Arial" w:hAnsi="Arial" w:cs="Arial"/>
+                <w:sz w:val="22"/>
+                <w:szCs w:val="22"/>
+              </w:rPr>
+              <w:t>.prism</w:t>
+            </w:r>
+            <w:proofErr w:type="gramEnd"/>
+            <w:r>
+              <w:rPr>
+                <w:rFonts w:ascii="Arial" w:hAnsi="Arial" w:cs="Arial"/>
+                <w:sz w:val="22"/>
+                <w:szCs w:val="22"/>
+              </w:rPr>
+              <w:t xml:space="preserve"> in illustrator</w:t>
+            </w:r>
+            <w:r>
+              <w:rPr>
+                <w:rFonts w:ascii="Arial" w:hAnsi="Arial" w:cs="Arial"/>
+                <w:sz w:val="22"/>
+                <w:szCs w:val="22"/>
+              </w:rPr>
+              <w:t xml:space="preserve">. </w:t>
             </w:r>
           </w:p>
         </w:tc>
@@ -2332,15 +2935,7 @@
                 <w:sz w:val="22"/>
                 <w:szCs w:val="22"/>
               </w:rPr>
-              <w:t>Single cell metrics consolidated across 3 repeats</w:t>
-            </w:r>
-            <w:r>
-              <w:rPr>
-                <w:rFonts w:ascii="Arial" w:hAnsi="Arial" w:cs="Arial"/>
-                <w:sz w:val="22"/>
-                <w:szCs w:val="22"/>
-              </w:rPr>
-              <w:t xml:space="preserve">, one sheet for a condition. Descriptive statistics calculated to identify mean and standard deviation. </w:t>
+              <w:t xml:space="preserve">Single cell metrics consolidated across 3 repeats, one sheet for a condition. Descriptive statistics calculated to identify mean and standard deviation. </w:t>
             </w:r>
           </w:p>
         </w:tc>
@@ -2434,15 +3029,33 @@
                 <w:sz w:val="22"/>
                 <w:szCs w:val="22"/>
               </w:rPr>
-              <w:t>PCN169_lb1_well1-4</w:t>
-            </w:r>
-            <w:r>
-              <w:rPr>
-                <w:rFonts w:ascii="Arial" w:hAnsi="Arial" w:cs="Arial"/>
-                <w:sz w:val="22"/>
-                <w:szCs w:val="22"/>
-              </w:rPr>
-              <w:t>.prism”</w:t>
+              <w:t>PCN169_lb1_well1-</w:t>
+            </w:r>
+            <w:proofErr w:type="gramStart"/>
+            <w:r>
+              <w:rPr>
+                <w:rFonts w:ascii="Arial" w:hAnsi="Arial" w:cs="Arial"/>
+                <w:sz w:val="22"/>
+                <w:szCs w:val="22"/>
+              </w:rPr>
+              <w:t>4</w:t>
+            </w:r>
+            <w:r>
+              <w:rPr>
+                <w:rFonts w:ascii="Arial" w:hAnsi="Arial" w:cs="Arial"/>
+                <w:sz w:val="22"/>
+                <w:szCs w:val="22"/>
+              </w:rPr>
+              <w:t>.prism</w:t>
+            </w:r>
+            <w:proofErr w:type="gramEnd"/>
+            <w:r>
+              <w:rPr>
+                <w:rFonts w:ascii="Arial" w:hAnsi="Arial" w:cs="Arial"/>
+                <w:sz w:val="22"/>
+                <w:szCs w:val="22"/>
+              </w:rPr>
+              <w:t>”</w:t>
             </w:r>
           </w:p>
           <w:p>
@@ -2467,15 +3080,33 @@
                 <w:sz w:val="22"/>
                 <w:szCs w:val="22"/>
               </w:rPr>
-              <w:t>PCN170_lb1_well5-8</w:t>
-            </w:r>
-            <w:r>
-              <w:rPr>
-                <w:rFonts w:ascii="Arial" w:hAnsi="Arial" w:cs="Arial"/>
-                <w:sz w:val="22"/>
-                <w:szCs w:val="22"/>
-              </w:rPr>
-              <w:t>.prism”</w:t>
+              <w:t>PCN170_lb1_well5-</w:t>
+            </w:r>
+            <w:proofErr w:type="gramStart"/>
+            <w:r>
+              <w:rPr>
+                <w:rFonts w:ascii="Arial" w:hAnsi="Arial" w:cs="Arial"/>
+                <w:sz w:val="22"/>
+                <w:szCs w:val="22"/>
+              </w:rPr>
+              <w:t>8</w:t>
+            </w:r>
+            <w:r>
+              <w:rPr>
+                <w:rFonts w:ascii="Arial" w:hAnsi="Arial" w:cs="Arial"/>
+                <w:sz w:val="22"/>
+                <w:szCs w:val="22"/>
+              </w:rPr>
+              <w:t>.prism</w:t>
+            </w:r>
+            <w:proofErr w:type="gramEnd"/>
+            <w:r>
+              <w:rPr>
+                <w:rFonts w:ascii="Arial" w:hAnsi="Arial" w:cs="Arial"/>
+                <w:sz w:val="22"/>
+                <w:szCs w:val="22"/>
+              </w:rPr>
+              <w:t>”</w:t>
             </w:r>
           </w:p>
         </w:tc>
@@ -2543,23 +3174,7 @@
                 <w:sz w:val="22"/>
                 <w:szCs w:val="22"/>
               </w:rPr>
-              <w:t xml:space="preserve">Single cell plots of percentage nuclear fluorophore against the </w:t>
-            </w:r>
-            <w:r>
-              <w:rPr>
-                <w:rFonts w:ascii="Arial" w:hAnsi="Arial" w:cs="Arial"/>
-                <w:sz w:val="22"/>
-                <w:szCs w:val="22"/>
-              </w:rPr>
-              <w:t>relative ratio of red to green fluorophore</w:t>
-            </w:r>
-            <w:r>
-              <w:rPr>
-                <w:rFonts w:ascii="Arial" w:hAnsi="Arial" w:cs="Arial"/>
-                <w:sz w:val="22"/>
-                <w:szCs w:val="22"/>
-              </w:rPr>
-              <w:t xml:space="preserve">, with sigmoidal best fit lines. </w:t>
+              <w:t xml:space="preserve">Single cell plots of percentage nuclear fluorophore against the relative ratio of red to green fluorophore, with sigmoidal best fit lines. </w:t>
             </w:r>
           </w:p>
         </w:tc>
@@ -2621,23 +3236,7 @@
                 <w:sz w:val="22"/>
                 <w:szCs w:val="22"/>
               </w:rPr>
-              <w:t>The parameters of the sigmoidal best fit curves for each condition extracted from the “</w:t>
-            </w:r>
-            <w:r>
-              <w:rPr>
-                <w:rFonts w:ascii="Arial" w:hAnsi="Arial" w:cs="Arial"/>
-                <w:sz w:val="22"/>
-                <w:szCs w:val="22"/>
-              </w:rPr>
-              <w:t>“PCN169_PCN170_GATED.prism”</w:t>
-            </w:r>
-            <w:r>
-              <w:rPr>
-                <w:rFonts w:ascii="Arial" w:hAnsi="Arial" w:cs="Arial"/>
-                <w:sz w:val="22"/>
-                <w:szCs w:val="22"/>
-              </w:rPr>
-              <w:t xml:space="preserve"> sheet and consolidated in this excel. </w:t>
+              <w:t xml:space="preserve">The parameters of the sigmoidal best fit curves for each condition extracted from the ““PCN169_PCN170_GATED.prism” sheet and consolidated. </w:t>
             </w:r>
           </w:p>
         </w:tc>

</xml_diff>